<commit_message>
fixed hyperlinks in resume
</commit_message>
<xml_diff>
--- a/_site/assets/files/resume.docx
+++ b/_site/assets/files/resume.docx
@@ -112,13 +112,24 @@
                 <w:szCs w:val="22"/>
               </w:rPr>
             </w:pPr>
+            <w:hyperlink r:id="rId6" w:history="1">
+              <w:r>
+                <w:rPr>
+                  <w:rStyle w:val="Hyperlink"/>
+                  <w:rFonts w:ascii="Times" w:hAnsi="Times"/>
+                  <w:sz w:val="22"/>
+                  <w:szCs w:val="22"/>
+                </w:rPr>
+                <w:t xml:space="preserve">kjmath.github.io/portfolio       </w:t>
+              </w:r>
+            </w:hyperlink>
             <w:r>
               <w:rPr>
                 <w:rFonts w:ascii="Times" w:hAnsi="Times"/>
                 <w:sz w:val="22"/>
                 <w:szCs w:val="22"/>
               </w:rPr>
-              <w:t xml:space="preserve">kjmath.github.io/portfolio        </w:t>
+              <w:t xml:space="preserve"> </w:t>
             </w:r>
           </w:p>
           <w:p>
@@ -285,7 +296,7 @@
         </w:rPr>
         <w:t xml:space="preserve">: </w:t>
       </w:r>
-      <w:hyperlink r:id="rId6" w:history="1">
+      <w:hyperlink r:id="rId7" w:history="1">
         <w:proofErr w:type="spellStart"/>
         <w:r>
           <w:rPr>
@@ -306,7 +317,7 @@
         </w:rPr>
         <w:t xml:space="preserve">, </w:t>
       </w:r>
-      <w:hyperlink r:id="rId7" w:history="1">
+      <w:hyperlink r:id="rId8" w:anchor="readme" w:history="1">
         <w:proofErr w:type="spellStart"/>
         <w:r>
           <w:rPr>
@@ -3754,6 +3765,18 @@
       <w:shd w:val="clear" w:color="auto" w:fill="E1DFDD"/>
     </w:rPr>
   </w:style>
+  <w:style w:type="character" w:styleId="FollowedHyperlink">
+    <w:name w:val="FollowedHyperlink"/>
+    <w:basedOn w:val="DefaultParagraphFont"/>
+    <w:uiPriority w:val="99"/>
+    <w:semiHidden/>
+    <w:unhideWhenUsed/>
+    <w:rsid w:val="00DB2B99"/>
+    <w:rPr>
+      <w:color w:val="954F72" w:themeColor="followedHyperlink"/>
+      <w:u w:val="single"/>
+    </w:rPr>
+  </w:style>
 </w:styles>
 </file>
 

</xml_diff>

<commit_message>
fix weird spacing in publications on resume
</commit_message>
<xml_diff>
--- a/_site/assets/files/resume.docx
+++ b/_site/assets/files/resume.docx
@@ -1842,15 +1842,23 @@
           <w:sz w:val="23"/>
           <w:szCs w:val="23"/>
         </w:rPr>
-        <w:t xml:space="preserve">. </w:t>
-      </w:r>
-      <w:r>
-        <w:rPr>
-          <w:rFonts w:ascii="Times" w:hAnsi="Times"/>
-          <w:sz w:val="23"/>
-          <w:szCs w:val="23"/>
-        </w:rPr>
-        <w:t xml:space="preserve"> AIAA JSR, </w:t>
+        <w:t>.</w:t>
+      </w:r>
+      <w:r>
+        <w:rPr>
+          <w:rFonts w:ascii="Times" w:hAnsi="Times"/>
+          <w:sz w:val="23"/>
+          <w:szCs w:val="23"/>
+        </w:rPr>
+        <w:t xml:space="preserve"> </w:t>
+      </w:r>
+      <w:r>
+        <w:rPr>
+          <w:rFonts w:ascii="Times" w:hAnsi="Times"/>
+          <w:sz w:val="23"/>
+          <w:szCs w:val="23"/>
+        </w:rPr>
+        <w:t xml:space="preserve">AIAA JSR, </w:t>
       </w:r>
       <w:r>
         <w:rPr>
@@ -1996,7 +2004,7 @@
           <w:sz w:val="23"/>
           <w:szCs w:val="23"/>
         </w:rPr>
-        <w:t xml:space="preserve"> AIAA JSR, </w:t>
+        <w:t xml:space="preserve">AIAA JSR, </w:t>
       </w:r>
       <w:r>
         <w:rPr>

</xml_diff>